<commit_message>
Added Lots of polish to the Main Menu graphics
</commit_message>
<xml_diff>
--- a/Design_Doc_Adam_Reed.docx
+++ b/Design_Doc_Adam_Reed.docx
@@ -117,51 +117,20 @@
     <w:p>
       <w:pPr>
         <w:rPr>
-          <w:sz w:val="28"/>
-          <w:szCs w:val="28"/>
-        </w:rPr>
-      </w:pPr>
-      <w:r>
-        <w:rPr>
-          <w:b/>
-          <w:bCs/>
-          <w:sz w:val="28"/>
-          <w:szCs w:val="28"/>
-        </w:rPr>
-        <w:t>Page 1:</w:t>
-      </w:r>
-      <w:r>
-        <w:rPr>
-          <w:sz w:val="28"/>
-          <w:szCs w:val="28"/>
-        </w:rPr>
-        <w:t xml:space="preserve"> </w:t>
-      </w:r>
-      <w:r>
-        <w:rPr>
           <w:i/>
           <w:iCs/>
           <w:sz w:val="28"/>
           <w:szCs w:val="28"/>
         </w:rPr>
-        <w:t>Table of Contents</w:t>
-      </w:r>
-    </w:p>
-    <w:p>
-      <w:pPr>
-        <w:rPr>
-          <w:sz w:val="28"/>
-          <w:szCs w:val="28"/>
-        </w:rPr>
-      </w:pPr>
-      <w:r>
-        <w:rPr>
-          <w:b/>
-          <w:bCs/>
-          <w:sz w:val="28"/>
-          <w:szCs w:val="28"/>
-        </w:rPr>
-        <w:t>Page 2:</w:t>
+      </w:pPr>
+      <w:r>
+        <w:rPr>
+          <w:b/>
+          <w:bCs/>
+          <w:sz w:val="28"/>
+          <w:szCs w:val="28"/>
+        </w:rPr>
+        <w:t>Page 1:</w:t>
       </w:r>
       <w:r>
         <w:rPr>
@@ -177,24 +146,24 @@
           <w:sz w:val="28"/>
           <w:szCs w:val="28"/>
         </w:rPr>
-        <w:t>Interface Implementation</w:t>
-      </w:r>
-    </w:p>
-    <w:p>
-      <w:pPr>
-        <w:rPr>
-          <w:sz w:val="28"/>
-          <w:szCs w:val="28"/>
-        </w:rPr>
-      </w:pPr>
-      <w:r>
-        <w:rPr>
-          <w:b/>
-          <w:bCs/>
-          <w:sz w:val="28"/>
-          <w:szCs w:val="28"/>
-        </w:rPr>
-        <w:t>Page 3:</w:t>
+        <w:t>Table of Contents</w:t>
+      </w:r>
+    </w:p>
+    <w:p>
+      <w:pPr>
+        <w:rPr>
+          <w:sz w:val="28"/>
+          <w:szCs w:val="28"/>
+        </w:rPr>
+      </w:pPr>
+      <w:r>
+        <w:rPr>
+          <w:b/>
+          <w:bCs/>
+          <w:sz w:val="28"/>
+          <w:szCs w:val="28"/>
+        </w:rPr>
+        <w:t>Page 2:</w:t>
       </w:r>
       <w:r>
         <w:rPr>
@@ -210,26 +179,84 @@
           <w:sz w:val="28"/>
           <w:szCs w:val="28"/>
         </w:rPr>
-        <w:t>Creating A New Sequence Button</w:t>
-      </w:r>
-    </w:p>
-    <w:p>
-      <w:pPr>
+        <w:t>Game Specs</w:t>
+      </w:r>
+    </w:p>
+    <w:p>
+      <w:pPr>
+        <w:rPr>
+          <w:sz w:val="28"/>
+          <w:szCs w:val="28"/>
+        </w:rPr>
+      </w:pPr>
+      <w:r>
+        <w:rPr>
+          <w:b/>
+          <w:bCs/>
+          <w:sz w:val="28"/>
+          <w:szCs w:val="28"/>
+        </w:rPr>
+        <w:t>Page 3</w:t>
+      </w:r>
+      <w:r>
+        <w:rPr>
+          <w:b/>
+          <w:bCs/>
+          <w:sz w:val="28"/>
+          <w:szCs w:val="28"/>
+        </w:rPr>
+        <w:t>:</w:t>
+      </w:r>
+      <w:r>
+        <w:rPr>
+          <w:sz w:val="28"/>
+          <w:szCs w:val="28"/>
+        </w:rPr>
+        <w:t xml:space="preserve"> </w:t>
+      </w:r>
+      <w:r>
         <w:rPr>
           <w:i/>
           <w:iCs/>
           <w:sz w:val="28"/>
           <w:szCs w:val="28"/>
         </w:rPr>
-      </w:pPr>
-      <w:r>
-        <w:rPr>
-          <w:b/>
-          <w:bCs/>
-          <w:sz w:val="28"/>
-          <w:szCs w:val="28"/>
-        </w:rPr>
-        <w:t>Page 4:</w:t>
+        <w:t>Interface Implementation</w:t>
+      </w:r>
+    </w:p>
+    <w:p>
+      <w:pPr>
+        <w:rPr>
+          <w:sz w:val="28"/>
+          <w:szCs w:val="28"/>
+        </w:rPr>
+      </w:pPr>
+      <w:r>
+        <w:rPr>
+          <w:b/>
+          <w:bCs/>
+          <w:sz w:val="28"/>
+          <w:szCs w:val="28"/>
+        </w:rPr>
+        <w:t xml:space="preserve">Page </w:t>
+      </w:r>
+      <w:r>
+        <w:rPr>
+          <w:b/>
+          <w:bCs/>
+          <w:sz w:val="28"/>
+          <w:szCs w:val="28"/>
+        </w:rPr>
+        <w:t>4</w:t>
+      </w:r>
+      <w:r>
+        <w:rPr>
+          <w:b/>
+          <w:bCs/>
+          <w:sz w:val="28"/>
+          <w:szCs w:val="28"/>
+        </w:rPr>
+        <w:t>:</w:t>
       </w:r>
       <w:r>
         <w:rPr>
@@ -245,7 +272,80 @@
           <w:sz w:val="28"/>
           <w:szCs w:val="28"/>
         </w:rPr>
-        <w:t>Creating An Override Sequence</w:t>
+        <w:t>Creating A New Sequence Button</w:t>
+      </w:r>
+    </w:p>
+    <w:p>
+      <w:pPr>
+        <w:rPr>
+          <w:i/>
+          <w:iCs/>
+          <w:sz w:val="28"/>
+          <w:szCs w:val="28"/>
+        </w:rPr>
+      </w:pPr>
+      <w:r>
+        <w:rPr>
+          <w:b/>
+          <w:bCs/>
+          <w:sz w:val="28"/>
+          <w:szCs w:val="28"/>
+        </w:rPr>
+        <w:t xml:space="preserve">Page </w:t>
+      </w:r>
+      <w:r>
+        <w:rPr>
+          <w:b/>
+          <w:bCs/>
+          <w:sz w:val="28"/>
+          <w:szCs w:val="28"/>
+        </w:rPr>
+        <w:t>5</w:t>
+      </w:r>
+      <w:r>
+        <w:rPr>
+          <w:b/>
+          <w:bCs/>
+          <w:sz w:val="28"/>
+          <w:szCs w:val="28"/>
+        </w:rPr>
+        <w:t>:</w:t>
+      </w:r>
+      <w:r>
+        <w:rPr>
+          <w:sz w:val="28"/>
+          <w:szCs w:val="28"/>
+        </w:rPr>
+        <w:t xml:space="preserve"> </w:t>
+      </w:r>
+      <w:r>
+        <w:rPr>
+          <w:i/>
+          <w:iCs/>
+          <w:sz w:val="28"/>
+          <w:szCs w:val="28"/>
+        </w:rPr>
+        <w:t xml:space="preserve">Creating </w:t>
+      </w:r>
+      <w:proofErr w:type="gramStart"/>
+      <w:r>
+        <w:rPr>
+          <w:i/>
+          <w:iCs/>
+          <w:sz w:val="28"/>
+          <w:szCs w:val="28"/>
+        </w:rPr>
+        <w:t>An</w:t>
+      </w:r>
+      <w:proofErr w:type="gramEnd"/>
+      <w:r>
+        <w:rPr>
+          <w:i/>
+          <w:iCs/>
+          <w:sz w:val="28"/>
+          <w:szCs w:val="28"/>
+        </w:rPr>
+        <w:t xml:space="preserve"> Override Sequence</w:t>
       </w:r>
     </w:p>
     <w:p>
@@ -344,6 +444,102 @@
           <w:szCs w:val="28"/>
         </w:rPr>
         <w:lastRenderedPageBreak/>
+        <w:t>Design Specs:</w:t>
+      </w:r>
+    </w:p>
+    <w:p>
+      <w:pPr>
+        <w:rPr>
+          <w:b/>
+          <w:bCs/>
+          <w:sz w:val="28"/>
+          <w:szCs w:val="28"/>
+        </w:rPr>
+      </w:pPr>
+    </w:p>
+    <w:p>
+      <w:r>
+        <w:t xml:space="preserve">This is a bonus game that consists of 2 scenes. </w:t>
+      </w:r>
+    </w:p>
+    <w:p>
+      <w:pPr>
+        <w:pStyle w:val="ListParagraph"/>
+        <w:numPr>
+          <w:ilvl w:val="0"/>
+          <w:numId w:val="2"/>
+        </w:numPr>
+        <w:rPr>
+          <w:i/>
+          <w:iCs/>
+        </w:rPr>
+      </w:pPr>
+    </w:p>
+    <w:p>
+      <w:pPr>
+        <w:pStyle w:val="ListParagraph"/>
+        <w:numPr>
+          <w:ilvl w:val="0"/>
+          <w:numId w:val="2"/>
+        </w:numPr>
+        <w:rPr>
+          <w:i/>
+          <w:iCs/>
+        </w:rPr>
+      </w:pPr>
+      <w:r>
+        <w:rPr>
+          <w:i/>
+          <w:iCs/>
+        </w:rPr>
+        <w:t>G</w:t>
+      </w:r>
+      <w:r>
+        <w:rPr>
+          <w:i/>
+          <w:iCs/>
+        </w:rPr>
+        <w:t>ame</w:t>
+      </w:r>
+      <w:r>
+        <w:rPr>
+          <w:i/>
+          <w:iCs/>
+        </w:rPr>
+        <w:t xml:space="preserve"> Scene</w:t>
+      </w:r>
+    </w:p>
+    <w:p/>
+    <w:p/>
+    <w:p/>
+    <w:p/>
+    <w:p/>
+    <w:p/>
+    <w:p/>
+    <w:p/>
+    <w:p/>
+    <w:p/>
+    <w:p>
+      <w:pPr>
+        <w:ind w:left="60"/>
+      </w:pPr>
+    </w:p>
+    <w:p>
+      <w:pPr>
+        <w:rPr>
+          <w:b/>
+          <w:bCs/>
+          <w:sz w:val="28"/>
+          <w:szCs w:val="28"/>
+        </w:rPr>
+      </w:pPr>
+      <w:r>
+        <w:rPr>
+          <w:b/>
+          <w:bCs/>
+          <w:sz w:val="28"/>
+          <w:szCs w:val="28"/>
+        </w:rPr>
         <w:t>Interface Implementation</w:t>
       </w:r>
       <w:r>
@@ -488,6 +684,7 @@
         <w:rPr>
           <w:noProof/>
         </w:rPr>
+        <w:lastRenderedPageBreak/>
         <w:drawing>
           <wp:inline distT="0" distB="0" distL="0" distR="0" wp14:anchorId="30A27904" wp14:editId="06E81CFA">
             <wp:extent cx="5943600" cy="2895600"/>
@@ -506,7 +703,7 @@
                     </pic:cNvPicPr>
                   </pic:nvPicPr>
                   <pic:blipFill>
-                    <a:blip r:embed="rId4" cstate="print">
+                    <a:blip r:embed="rId5" cstate="print">
                       <a:extLst>
                         <a:ext uri="{28A0092B-C50C-407E-A947-70E740481C1C}">
                           <a14:useLocalDpi xmlns:a14="http://schemas.microsoft.com/office/drawing/2010/main" val="0"/>
@@ -668,44 +865,52 @@
           <w:sz w:val="28"/>
           <w:szCs w:val="28"/>
         </w:rPr>
+        <w:t>Creating A New Sequence Button:</w:t>
+      </w:r>
+    </w:p>
+    <w:p>
+      <w:r>
+        <w:t>Should you want to add a “new” sequence button</w:t>
+      </w:r>
+      <w:r>
+        <w:t xml:space="preserve"> to the scene</w:t>
+      </w:r>
+      <w:r>
+        <w:t xml:space="preserve">, all you </w:t>
+      </w:r>
+      <w:proofErr w:type="gramStart"/>
+      <w:r>
+        <w:t>have to</w:t>
+      </w:r>
+      <w:proofErr w:type="gramEnd"/>
+      <w:r>
+        <w:t xml:space="preserve"> do is drag and drop the “New Sequence Button” prefab object from project menu</w:t>
+      </w:r>
+      <w:r>
+        <w:t xml:space="preserve"> (located within “Assets&gt;Prefab”)</w:t>
+      </w:r>
+      <w:r>
+        <w:t xml:space="preserve"> into the hierarchy</w:t>
+      </w:r>
+      <w:r>
+        <w:t>. Then simply update the empty sequence within the “</w:t>
+      </w:r>
+      <w:proofErr w:type="spellStart"/>
+      <w:r>
+        <w:t>SequenceBehavior</w:t>
+      </w:r>
+      <w:proofErr w:type="spellEnd"/>
+      <w:r>
+        <w:t>” script attached to your new button!</w:t>
+      </w:r>
+    </w:p>
+    <w:p/>
+    <w:p>
+      <w:r>
+        <w:rPr>
+          <w:noProof/>
+        </w:rPr>
         <w:lastRenderedPageBreak/>
-        <w:t>Creating A New Sequence Button:</w:t>
-      </w:r>
-    </w:p>
-    <w:p>
-      <w:r>
-        <w:t>Should you want to add a “new” sequence button</w:t>
-      </w:r>
-      <w:r>
-        <w:t xml:space="preserve"> to the scene</w:t>
-      </w:r>
-      <w:r>
-        <w:t>, all you have to do is drag and drop the “New Sequence Button” prefab object from project menu</w:t>
-      </w:r>
-      <w:r>
-        <w:t xml:space="preserve"> (located within “Assets&gt;Prefab”)</w:t>
-      </w:r>
-      <w:r>
-        <w:t xml:space="preserve"> into the hierarchy</w:t>
-      </w:r>
-      <w:r>
-        <w:t>. Then simply update the empty sequence within the “</w:t>
-      </w:r>
-      <w:proofErr w:type="spellStart"/>
-      <w:r>
-        <w:t>SequenceBehavior</w:t>
-      </w:r>
-      <w:proofErr w:type="spellEnd"/>
-      <w:r>
-        <w:t>” script attached to your new button!</w:t>
-      </w:r>
-    </w:p>
-    <w:p/>
-    <w:p>
-      <w:r>
-        <w:rPr>
-          <w:noProof/>
-        </w:rPr>
         <w:drawing>
           <wp:inline distT="0" distB="0" distL="0" distR="0" wp14:anchorId="48BEB571" wp14:editId="23E02CE1">
             <wp:extent cx="5924550" cy="4648200"/>
@@ -724,7 +929,7 @@
                     </pic:cNvPicPr>
                   </pic:nvPicPr>
                   <pic:blipFill>
-                    <a:blip r:embed="rId5" cstate="print">
+                    <a:blip r:embed="rId6" cstate="print">
                       <a:extLst>
                         <a:ext uri="{28A0092B-C50C-407E-A947-70E740481C1C}">
                           <a14:useLocalDpi xmlns:a14="http://schemas.microsoft.com/office/drawing/2010/main" val="0"/>
@@ -782,7 +987,7 @@
                     </pic:cNvPicPr>
                   </pic:nvPicPr>
                   <pic:blipFill>
-                    <a:blip r:embed="rId6" cstate="print">
+                    <a:blip r:embed="rId7" cstate="print">
                       <a:extLst>
                         <a:ext uri="{28A0092B-C50C-407E-A947-70E740481C1C}">
                           <a14:useLocalDpi xmlns:a14="http://schemas.microsoft.com/office/drawing/2010/main" val="0"/>
@@ -830,7 +1035,6 @@
           <w:sz w:val="28"/>
           <w:szCs w:val="28"/>
         </w:rPr>
-        <w:lastRenderedPageBreak/>
         <w:t>Creat</w:t>
       </w:r>
       <w:r>
@@ -881,7 +1085,16 @@
     </w:p>
     <w:p>
       <w:r>
-        <w:t>Lastly, in order to implement this override, just drag and drop your New Override Sequence scriptable object from the project menu, into the “Active Sequence” script’s field titled “Over Ride Sequence”.</w:t>
+        <w:lastRenderedPageBreak/>
+        <w:t>Lastly, in order to implement this override, just drag and drop your New Override Sequence scriptable object from the project menu, into the “Active Sequence” script’s field titled “</w:t>
+      </w:r>
+      <w:proofErr w:type="gramStart"/>
+      <w:r>
+        <w:t>Over Ride</w:t>
+      </w:r>
+      <w:proofErr w:type="gramEnd"/>
+      <w:r>
+        <w:t xml:space="preserve"> Sequence”.</w:t>
       </w:r>
     </w:p>
     <w:p>
@@ -912,7 +1125,7 @@
                     </pic:cNvPicPr>
                   </pic:nvPicPr>
                   <pic:blipFill>
-                    <a:blip r:embed="rId7" cstate="print">
+                    <a:blip r:embed="rId8" cstate="print">
                       <a:extLst>
                         <a:ext uri="{28A0092B-C50C-407E-A947-70E740481C1C}">
                           <a14:useLocalDpi xmlns:a14="http://schemas.microsoft.com/office/drawing/2010/main" val="0"/>
@@ -976,7 +1189,7 @@
                     </pic:cNvPicPr>
                   </pic:nvPicPr>
                   <pic:blipFill>
-                    <a:blip r:embed="rId8" cstate="print">
+                    <a:blip r:embed="rId9" cstate="print">
                       <a:extLst>
                         <a:ext uri="{28A0092B-C50C-407E-A947-70E740481C1C}">
                           <a14:useLocalDpi xmlns:a14="http://schemas.microsoft.com/office/drawing/2010/main" val="0"/>
@@ -1034,6 +1247,241 @@
     </w:sectPr>
   </w:body>
 </w:document>
+</file>
+
+<file path=word/numbering.xml><?xml version="1.0" encoding="utf-8"?>
+<w:numbering xmlns:wpc="http://schemas.microsoft.com/office/word/2010/wordprocessingCanvas" xmlns:cx="http://schemas.microsoft.com/office/drawing/2014/chartex" xmlns:cx1="http://schemas.microsoft.com/office/drawing/2015/9/8/chartex" xmlns:cx2="http://schemas.microsoft.com/office/drawing/2015/10/21/chartex" xmlns:cx3="http://schemas.microsoft.com/office/drawing/2016/5/9/chartex" xmlns:cx4="http://schemas.microsoft.com/office/drawing/2016/5/10/chartex" xmlns:cx5="http://schemas.microsoft.com/office/drawing/2016/5/11/chartex" xmlns:cx6="http://schemas.microsoft.com/office/drawing/2016/5/12/chartex" xmlns:cx7="http://schemas.microsoft.com/office/drawing/2016/5/13/chartex" xmlns:cx8="http://schemas.microsoft.com/office/drawing/2016/5/14/chartex" xmlns:mc="http://schemas.openxmlformats.org/markup-compatibility/2006" xmlns:aink="http://schemas.microsoft.com/office/drawing/2016/ink" xmlns:am3d="http://schemas.microsoft.com/office/drawing/2017/model3d" xmlns:o="urn:schemas-microsoft-com:office:office" xmlns:r="http://schemas.openxmlformats.org/officeDocument/2006/relationships" xmlns:m="http://schemas.openxmlformats.org/officeDocument/2006/math" xmlns:v="urn:schemas-microsoft-com:vml" xmlns:wp14="http://schemas.microsoft.com/office/word/2010/wordprocessingDrawing" xmlns:wp="http://schemas.openxmlformats.org/drawingml/2006/wordprocessingDrawing" xmlns:w10="urn:schemas-microsoft-com:office:word" xmlns:w="http://schemas.openxmlformats.org/wordprocessingml/2006/main" xmlns:w14="http://schemas.microsoft.com/office/word/2010/wordml" xmlns:w15="http://schemas.microsoft.com/office/word/2012/wordml" xmlns:w16cex="http://schemas.microsoft.com/office/word/2018/wordml/cex" xmlns:w16cid="http://schemas.microsoft.com/office/word/2016/wordml/cid" xmlns:w16="http://schemas.microsoft.com/office/word/2018/wordml" xmlns:w16sdtdh="http://schemas.microsoft.com/office/word/2020/wordml/sdtdatahash" xmlns:w16se="http://schemas.microsoft.com/office/word/2015/wordml/symex" xmlns:wpg="http://schemas.microsoft.com/office/word/2010/wordprocessingGroup" xmlns:wpi="http://schemas.microsoft.com/office/word/2010/wordprocessingInk" xmlns:wne="http://schemas.microsoft.com/office/word/2006/wordml" xmlns:wps="http://schemas.microsoft.com/office/word/2010/wordprocessingShape" mc:Ignorable="w14 w15 w16se w16cid w16 w16cex w16sdtdh wp14">
+  <w:abstractNum w:abstractNumId="0" w15:restartNumberingAfterBreak="0">
+    <w:nsid w:val="22B94023"/>
+    <w:multiLevelType w:val="hybridMultilevel"/>
+    <w:tmpl w:val="9C54BC5E"/>
+    <w:lvl w:ilvl="0" w:tplc="F1226B02">
+      <w:numFmt w:val="bullet"/>
+      <w:lvlText w:val="-"/>
+      <w:lvlJc w:val="left"/>
+      <w:pPr>
+        <w:ind w:left="420" w:hanging="360"/>
+      </w:pPr>
+      <w:rPr>
+        <w:rFonts w:ascii="Calibri" w:eastAsiaTheme="minorHAnsi" w:hAnsi="Calibri" w:cs="Calibri" w:hint="default"/>
+      </w:rPr>
+    </w:lvl>
+    <w:lvl w:ilvl="1" w:tplc="04090003" w:tentative="1">
+      <w:start w:val="1"/>
+      <w:numFmt w:val="bullet"/>
+      <w:lvlText w:val="o"/>
+      <w:lvlJc w:val="left"/>
+      <w:pPr>
+        <w:ind w:left="1140" w:hanging="360"/>
+      </w:pPr>
+      <w:rPr>
+        <w:rFonts w:ascii="Courier New" w:hAnsi="Courier New" w:cs="Courier New" w:hint="default"/>
+      </w:rPr>
+    </w:lvl>
+    <w:lvl w:ilvl="2" w:tplc="04090005" w:tentative="1">
+      <w:start w:val="1"/>
+      <w:numFmt w:val="bullet"/>
+      <w:lvlText w:val=""/>
+      <w:lvlJc w:val="left"/>
+      <w:pPr>
+        <w:ind w:left="1860" w:hanging="360"/>
+      </w:pPr>
+      <w:rPr>
+        <w:rFonts w:ascii="Wingdings" w:hAnsi="Wingdings" w:hint="default"/>
+      </w:rPr>
+    </w:lvl>
+    <w:lvl w:ilvl="3" w:tplc="04090001" w:tentative="1">
+      <w:start w:val="1"/>
+      <w:numFmt w:val="bullet"/>
+      <w:lvlText w:val=""/>
+      <w:lvlJc w:val="left"/>
+      <w:pPr>
+        <w:ind w:left="2580" w:hanging="360"/>
+      </w:pPr>
+      <w:rPr>
+        <w:rFonts w:ascii="Symbol" w:hAnsi="Symbol" w:hint="default"/>
+      </w:rPr>
+    </w:lvl>
+    <w:lvl w:ilvl="4" w:tplc="04090003" w:tentative="1">
+      <w:start w:val="1"/>
+      <w:numFmt w:val="bullet"/>
+      <w:lvlText w:val="o"/>
+      <w:lvlJc w:val="left"/>
+      <w:pPr>
+        <w:ind w:left="3300" w:hanging="360"/>
+      </w:pPr>
+      <w:rPr>
+        <w:rFonts w:ascii="Courier New" w:hAnsi="Courier New" w:cs="Courier New" w:hint="default"/>
+      </w:rPr>
+    </w:lvl>
+    <w:lvl w:ilvl="5" w:tplc="04090005" w:tentative="1">
+      <w:start w:val="1"/>
+      <w:numFmt w:val="bullet"/>
+      <w:lvlText w:val=""/>
+      <w:lvlJc w:val="left"/>
+      <w:pPr>
+        <w:ind w:left="4020" w:hanging="360"/>
+      </w:pPr>
+      <w:rPr>
+        <w:rFonts w:ascii="Wingdings" w:hAnsi="Wingdings" w:hint="default"/>
+      </w:rPr>
+    </w:lvl>
+    <w:lvl w:ilvl="6" w:tplc="04090001" w:tentative="1">
+      <w:start w:val="1"/>
+      <w:numFmt w:val="bullet"/>
+      <w:lvlText w:val=""/>
+      <w:lvlJc w:val="left"/>
+      <w:pPr>
+        <w:ind w:left="4740" w:hanging="360"/>
+      </w:pPr>
+      <w:rPr>
+        <w:rFonts w:ascii="Symbol" w:hAnsi="Symbol" w:hint="default"/>
+      </w:rPr>
+    </w:lvl>
+    <w:lvl w:ilvl="7" w:tplc="04090003" w:tentative="1">
+      <w:start w:val="1"/>
+      <w:numFmt w:val="bullet"/>
+      <w:lvlText w:val="o"/>
+      <w:lvlJc w:val="left"/>
+      <w:pPr>
+        <w:ind w:left="5460" w:hanging="360"/>
+      </w:pPr>
+      <w:rPr>
+        <w:rFonts w:ascii="Courier New" w:hAnsi="Courier New" w:cs="Courier New" w:hint="default"/>
+      </w:rPr>
+    </w:lvl>
+    <w:lvl w:ilvl="8" w:tplc="04090005" w:tentative="1">
+      <w:start w:val="1"/>
+      <w:numFmt w:val="bullet"/>
+      <w:lvlText w:val=""/>
+      <w:lvlJc w:val="left"/>
+      <w:pPr>
+        <w:ind w:left="6180" w:hanging="360"/>
+      </w:pPr>
+      <w:rPr>
+        <w:rFonts w:ascii="Wingdings" w:hAnsi="Wingdings" w:hint="default"/>
+      </w:rPr>
+    </w:lvl>
+  </w:abstractNum>
+  <w:abstractNum w:abstractNumId="1" w15:restartNumberingAfterBreak="0">
+    <w:nsid w:val="780C2CAD"/>
+    <w:multiLevelType w:val="hybridMultilevel"/>
+    <w:tmpl w:val="4A925B20"/>
+    <w:lvl w:ilvl="0" w:tplc="F1226B02">
+      <w:numFmt w:val="bullet"/>
+      <w:lvlText w:val="-"/>
+      <w:lvlJc w:val="left"/>
+      <w:pPr>
+        <w:ind w:left="420" w:hanging="360"/>
+      </w:pPr>
+      <w:rPr>
+        <w:rFonts w:ascii="Calibri" w:eastAsiaTheme="minorHAnsi" w:hAnsi="Calibri" w:cs="Calibri" w:hint="default"/>
+      </w:rPr>
+    </w:lvl>
+    <w:lvl w:ilvl="1" w:tplc="04090003" w:tentative="1">
+      <w:start w:val="1"/>
+      <w:numFmt w:val="bullet"/>
+      <w:lvlText w:val="o"/>
+      <w:lvlJc w:val="left"/>
+      <w:pPr>
+        <w:ind w:left="1440" w:hanging="360"/>
+      </w:pPr>
+      <w:rPr>
+        <w:rFonts w:ascii="Courier New" w:hAnsi="Courier New" w:cs="Courier New" w:hint="default"/>
+      </w:rPr>
+    </w:lvl>
+    <w:lvl w:ilvl="2" w:tplc="04090005" w:tentative="1">
+      <w:start w:val="1"/>
+      <w:numFmt w:val="bullet"/>
+      <w:lvlText w:val=""/>
+      <w:lvlJc w:val="left"/>
+      <w:pPr>
+        <w:ind w:left="2160" w:hanging="360"/>
+      </w:pPr>
+      <w:rPr>
+        <w:rFonts w:ascii="Wingdings" w:hAnsi="Wingdings" w:hint="default"/>
+      </w:rPr>
+    </w:lvl>
+    <w:lvl w:ilvl="3" w:tplc="04090001" w:tentative="1">
+      <w:start w:val="1"/>
+      <w:numFmt w:val="bullet"/>
+      <w:lvlText w:val=""/>
+      <w:lvlJc w:val="left"/>
+      <w:pPr>
+        <w:ind w:left="2880" w:hanging="360"/>
+      </w:pPr>
+      <w:rPr>
+        <w:rFonts w:ascii="Symbol" w:hAnsi="Symbol" w:hint="default"/>
+      </w:rPr>
+    </w:lvl>
+    <w:lvl w:ilvl="4" w:tplc="04090003" w:tentative="1">
+      <w:start w:val="1"/>
+      <w:numFmt w:val="bullet"/>
+      <w:lvlText w:val="o"/>
+      <w:lvlJc w:val="left"/>
+      <w:pPr>
+        <w:ind w:left="3600" w:hanging="360"/>
+      </w:pPr>
+      <w:rPr>
+        <w:rFonts w:ascii="Courier New" w:hAnsi="Courier New" w:cs="Courier New" w:hint="default"/>
+      </w:rPr>
+    </w:lvl>
+    <w:lvl w:ilvl="5" w:tplc="04090005" w:tentative="1">
+      <w:start w:val="1"/>
+      <w:numFmt w:val="bullet"/>
+      <w:lvlText w:val=""/>
+      <w:lvlJc w:val="left"/>
+      <w:pPr>
+        <w:ind w:left="4320" w:hanging="360"/>
+      </w:pPr>
+      <w:rPr>
+        <w:rFonts w:ascii="Wingdings" w:hAnsi="Wingdings" w:hint="default"/>
+      </w:rPr>
+    </w:lvl>
+    <w:lvl w:ilvl="6" w:tplc="04090001" w:tentative="1">
+      <w:start w:val="1"/>
+      <w:numFmt w:val="bullet"/>
+      <w:lvlText w:val=""/>
+      <w:lvlJc w:val="left"/>
+      <w:pPr>
+        <w:ind w:left="5040" w:hanging="360"/>
+      </w:pPr>
+      <w:rPr>
+        <w:rFonts w:ascii="Symbol" w:hAnsi="Symbol" w:hint="default"/>
+      </w:rPr>
+    </w:lvl>
+    <w:lvl w:ilvl="7" w:tplc="04090003" w:tentative="1">
+      <w:start w:val="1"/>
+      <w:numFmt w:val="bullet"/>
+      <w:lvlText w:val="o"/>
+      <w:lvlJc w:val="left"/>
+      <w:pPr>
+        <w:ind w:left="5760" w:hanging="360"/>
+      </w:pPr>
+      <w:rPr>
+        <w:rFonts w:ascii="Courier New" w:hAnsi="Courier New" w:cs="Courier New" w:hint="default"/>
+      </w:rPr>
+    </w:lvl>
+    <w:lvl w:ilvl="8" w:tplc="04090005" w:tentative="1">
+      <w:start w:val="1"/>
+      <w:numFmt w:val="bullet"/>
+      <w:lvlText w:val=""/>
+      <w:lvlJc w:val="left"/>
+      <w:pPr>
+        <w:ind w:left="6480" w:hanging="360"/>
+      </w:pPr>
+      <w:rPr>
+        <w:rFonts w:ascii="Wingdings" w:hAnsi="Wingdings" w:hint="default"/>
+      </w:rPr>
+    </w:lvl>
+  </w:abstractNum>
+  <w:num w:numId="1">
+    <w:abstractNumId w:val="0"/>
+  </w:num>
+  <w:num w:numId="2">
+    <w:abstractNumId w:val="1"/>
+  </w:num>
+</w:numbering>
 </file>
 
 <file path=word/styles.xml><?xml version="1.0" encoding="utf-8"?>
@@ -1462,6 +1910,17 @@
     <w:semiHidden/>
     <w:unhideWhenUsed/>
   </w:style>
+  <w:style w:type="paragraph" w:styleId="ListParagraph">
+    <w:name w:val="List Paragraph"/>
+    <w:basedOn w:val="Normal"/>
+    <w:uiPriority w:val="34"/>
+    <w:qFormat/>
+    <w:rsid w:val="00C97C7D"/>
+    <w:pPr>
+      <w:ind w:left="720"/>
+      <w:contextualSpacing/>
+    </w:pPr>
+  </w:style>
 </w:styles>
 </file>
 

</xml_diff>